<commit_message>
Work on the protocol description
</commit_message>
<xml_diff>
--- a/cogni.stroop/Protocol Description.docx
+++ b/cogni.stroop/Protocol Description.docx
@@ -6,6 +6,7 @@
     <w:sdt>
       <w:sdtPr>
         <w:rPr>
+          <w:caps w:val="0"/>
           <w:color w:val="auto"/>
           <w:spacing w:val="0"/>
           <w:sz w:val="20"/>
@@ -21,7 +22,6 @@
         <w:rPr>
           <w:b/>
           <w:bCs/>
-          <w:caps w:val="0"/>
           <w:noProof/>
         </w:rPr>
       </w:sdtEndPr>
@@ -46,7 +46,7 @@
               <w:kern w:val="2"/>
               <w:sz w:val="24"/>
               <w:szCs w:val="24"/>
-              <w:lang w:val="en-DK" w:eastAsia="en-DK"/>
+              <w:lang w:eastAsia="en-DK"/>
               <w14:ligatures w14:val="standardContextual"/>
             </w:rPr>
           </w:pPr>
@@ -128,7 +128,7 @@
               <w:kern w:val="2"/>
               <w:sz w:val="24"/>
               <w:szCs w:val="24"/>
-              <w:lang w:val="en-DK" w:eastAsia="en-DK"/>
+              <w:lang w:eastAsia="en-DK"/>
               <w14:ligatures w14:val="standardContextual"/>
             </w:rPr>
           </w:pPr>
@@ -202,7 +202,7 @@
               <w:kern w:val="2"/>
               <w:sz w:val="24"/>
               <w:szCs w:val="24"/>
-              <w:lang w:val="en-DK" w:eastAsia="en-DK"/>
+              <w:lang w:eastAsia="en-DK"/>
               <w14:ligatures w14:val="standardContextual"/>
             </w:rPr>
           </w:pPr>
@@ -276,7 +276,7 @@
               <w:kern w:val="2"/>
               <w:sz w:val="24"/>
               <w:szCs w:val="24"/>
-              <w:lang w:val="en-DK" w:eastAsia="en-DK"/>
+              <w:lang w:eastAsia="en-DK"/>
               <w14:ligatures w14:val="standardContextual"/>
             </w:rPr>
           </w:pPr>
@@ -350,7 +350,7 @@
               <w:kern w:val="2"/>
               <w:sz w:val="24"/>
               <w:szCs w:val="24"/>
-              <w:lang w:val="en-DK" w:eastAsia="en-DK"/>
+              <w:lang w:eastAsia="en-DK"/>
               <w14:ligatures w14:val="standardContextual"/>
             </w:rPr>
           </w:pPr>
@@ -424,7 +424,7 @@
               <w:kern w:val="2"/>
               <w:sz w:val="24"/>
               <w:szCs w:val="24"/>
-              <w:lang w:val="en-DK" w:eastAsia="en-DK"/>
+              <w:lang w:eastAsia="en-DK"/>
               <w14:ligatures w14:val="standardContextual"/>
             </w:rPr>
           </w:pPr>
@@ -522,6 +522,124 @@
           <w:lang w:val="en-GB"/>
         </w:rPr>
       </w:pPr>
+      <w:r>
+        <w:rPr>
+          <w:lang w:val="en-GB"/>
+        </w:rPr>
+        <w:t xml:space="preserve">The Stroop Task is a classic measure of cognitive control and selective attention. In its most common form, participants are shown </w:t>
+      </w:r>
+      <w:r>
+        <w:rPr>
+          <w:lang w:val="en-GB"/>
+        </w:rPr>
+        <w:t>colour</w:t>
+      </w:r>
+      <w:r>
+        <w:rPr>
+          <w:lang w:val="en-GB"/>
+        </w:rPr>
+        <w:t xml:space="preserve"> words (e.g., "RED," "BLUE," "GREEN") printed in </w:t>
+      </w:r>
+      <w:r>
+        <w:rPr>
+          <w:lang w:val="en-GB"/>
+        </w:rPr>
+        <w:t>coloured</w:t>
+      </w:r>
+      <w:r>
+        <w:rPr>
+          <w:lang w:val="en-GB"/>
+        </w:rPr>
+        <w:t xml:space="preserve"> ink and are asked to name the ink </w:t>
+      </w:r>
+      <w:r>
+        <w:rPr>
+          <w:lang w:val="en-GB"/>
+        </w:rPr>
+        <w:t>colour</w:t>
+      </w:r>
+      <w:r>
+        <w:rPr>
+          <w:lang w:val="en-GB"/>
+        </w:rPr>
+        <w:t xml:space="preserve">, not read the word. The task includes congruent trials, where the word and ink </w:t>
+      </w:r>
+      <w:r>
+        <w:rPr>
+          <w:lang w:val="en-GB"/>
+        </w:rPr>
+        <w:t>colour</w:t>
+      </w:r>
+      <w:r>
+        <w:rPr>
+          <w:lang w:val="en-GB"/>
+        </w:rPr>
+        <w:t xml:space="preserve"> match (e.g., "RED" in red ink), and incongruent trials, where they mismatch (e.g., "RED" in blue ink).</w:t>
+      </w:r>
+    </w:p>
+    <w:p>
+      <w:pPr>
+        <w:jc w:val="left"/>
+        <w:rPr>
+          <w:lang w:val="en-GB"/>
+        </w:rPr>
+      </w:pPr>
+      <w:r>
+        <w:rPr>
+          <w:lang w:val="en-GB"/>
+        </w:rPr>
+        <w:t xml:space="preserve">Incongruent trials create cognitive conflict, as the automatic process of reading the word interferes with naming the ink </w:t>
+      </w:r>
+      <w:r>
+        <w:rPr>
+          <w:lang w:val="en-GB"/>
+        </w:rPr>
+        <w:t>colour</w:t>
+      </w:r>
+      <w:r>
+        <w:rPr>
+          <w:lang w:val="en-GB"/>
+        </w:rPr>
+        <w:t>. This results in slower reaction times and more errors, known as the Stroop effect.</w:t>
+      </w:r>
+    </w:p>
+    <w:p>
+      <w:pPr>
+        <w:jc w:val="left"/>
+        <w:rPr>
+          <w:lang w:val="en-GB"/>
+        </w:rPr>
+      </w:pPr>
+      <w:r>
+        <w:rPr>
+          <w:lang w:val="en-GB"/>
+        </w:rPr>
+        <w:t xml:space="preserve">The Stroop Task is widely used to assess executive functions, particularly inhibitory control, the ability to suppress automatic or habitual responses in </w:t>
+      </w:r>
+      <w:r>
+        <w:rPr>
+          <w:lang w:val="en-GB"/>
+        </w:rPr>
+        <w:t>favour</w:t>
+      </w:r>
+      <w:r>
+        <w:rPr>
+          <w:lang w:val="en-GB"/>
+        </w:rPr>
+        <w:t xml:space="preserve"> of goal-directed </w:t>
+      </w:r>
+      <w:r>
+        <w:rPr>
+          <w:lang w:val="en-GB"/>
+        </w:rPr>
+        <w:t>behaviour</w:t>
+      </w:r>
+      <w:r>
+        <w:rPr>
+          <w:lang w:val="en-GB"/>
+        </w:rPr>
+        <w:t>. It is sensitive to frontal lobe function and is commonly used in neuropsychological assessments of attention, brain injury, aging, and psychiatric conditions.</w:t>
+      </w:r>
     </w:p>
     <w:p>
       <w:pPr>
@@ -549,6 +667,104 @@
     </w:p>
     <w:p>
       <w:pPr>
+        <w:pStyle w:val="Heading2"/>
+        <w:rPr>
+          <w:lang w:val="en-GB"/>
+        </w:rPr>
+      </w:pPr>
+      <w:r>
+        <w:rPr>
+          <w:lang w:val="en-GB"/>
+        </w:rPr>
+        <w:t>Joystick Based Experimental Setup</w:t>
+      </w:r>
+    </w:p>
+    <w:p>
+      <w:pPr>
+        <w:jc w:val="left"/>
+        <w:rPr>
+          <w:lang w:val="en-GB"/>
+        </w:rPr>
+      </w:pPr>
+    </w:p>
+    <w:p>
+      <w:pPr>
+        <w:jc w:val="left"/>
+        <w:rPr>
+          <w:lang w:val="en-GB"/>
+        </w:rPr>
+      </w:pPr>
+    </w:p>
+    <w:p>
+      <w:pPr>
+        <w:pStyle w:val="Heading2"/>
+        <w:rPr>
+          <w:lang w:val="en-GB"/>
+        </w:rPr>
+      </w:pPr>
+      <w:r>
+        <w:rPr>
+          <w:lang w:val="en-GB"/>
+        </w:rPr>
+        <w:t>LabBench I/O</w:t>
+      </w:r>
+    </w:p>
+    <w:p>
+      <w:pPr>
+        <w:jc w:val="left"/>
+        <w:rPr>
+          <w:lang w:val="en-GB"/>
+        </w:rPr>
+      </w:pPr>
+    </w:p>
+    <w:p>
+      <w:pPr>
+        <w:jc w:val="left"/>
+        <w:rPr>
+          <w:lang w:val="en-GB"/>
+        </w:rPr>
+      </w:pPr>
+    </w:p>
+    <w:p>
+      <w:pPr>
+        <w:pStyle w:val="Heading2"/>
+        <w:rPr>
+          <w:lang w:val="en-GB"/>
+        </w:rPr>
+      </w:pPr>
+      <w:r>
+        <w:rPr>
+          <w:lang w:val="en-GB"/>
+        </w:rPr>
+        <w:t>LabBench I/O with EEG recording</w:t>
+      </w:r>
+    </w:p>
+    <w:p>
+      <w:pPr>
+        <w:jc w:val="left"/>
+        <w:rPr>
+          <w:lang w:val="en-GB"/>
+        </w:rPr>
+      </w:pPr>
+    </w:p>
+    <w:p>
+      <w:pPr>
+        <w:jc w:val="left"/>
+        <w:rPr>
+          <w:lang w:val="en-GB"/>
+        </w:rPr>
+      </w:pPr>
+    </w:p>
+    <w:p>
+      <w:pPr>
+        <w:jc w:val="left"/>
+        <w:rPr>
+          <w:lang w:val="en-GB"/>
+        </w:rPr>
+      </w:pPr>
+    </w:p>
+    <w:p>
+      <w:pPr>
         <w:pStyle w:val="Heading1"/>
         <w:rPr>
           <w:lang w:val="en-GB"/>
@@ -583,6 +799,7 @@
         <w:rPr>
           <w:lang w:val="en-GB"/>
         </w:rPr>
+        <w:lastRenderedPageBreak/>
         <w:t>Analysis</w:t>
       </w:r>
       <w:bookmarkEnd w:id="4"/>
@@ -4608,10 +4825,26 @@
 </file>
 
 <file path=customXml/item1.xml><?xml version="1.0" encoding="utf-8"?>
-<b:Sources xmlns:b="http://schemas.openxmlformats.org/officeDocument/2006/bibliography" xmlns="http://schemas.openxmlformats.org/officeDocument/2006/bibliography" SelectedStyle="\APASixthEditionOfficeOnline.xsl" StyleName="APA" Version="6"/>
+<p:properties xmlns:p="http://schemas.microsoft.com/office/2006/metadata/properties" xmlns:xsi="http://www.w3.org/2001/XMLSchema-instance" xmlns:pc="http://schemas.microsoft.com/office/infopath/2007/PartnerControls">
+  <documentManagement>
+    <TaxCatchAll xmlns="6dfb7b4b-871d-4c24-9d42-16b14ecd044c" xsi:nil="true"/>
+    <lcf76f155ced4ddcb4097134ff3c332f xmlns="51c7d8ad-74c8-4833-8478-0d0a5cafce0c">
+      <Terms xmlns="http://schemas.microsoft.com/office/infopath/2007/PartnerControls"/>
+    </lcf76f155ced4ddcb4097134ff3c332f>
+  </documentManagement>
+</p:properties>
 </file>
 
 <file path=customXml/item2.xml><?xml version="1.0" encoding="utf-8"?>
+<?mso-contentType ?>
+<FormTemplates xmlns="http://schemas.microsoft.com/sharepoint/v3/contenttype/forms">
+  <Display>DocumentLibraryForm</Display>
+  <Edit>DocumentLibraryForm</Edit>
+  <New>DocumentLibraryForm</New>
+</FormTemplates>
+</file>
+
+<file path=customXml/item3.xml><?xml version="1.0" encoding="utf-8"?>
 <ct:contentTypeSchema xmlns:ct="http://schemas.microsoft.com/office/2006/metadata/contentType" xmlns:ma="http://schemas.microsoft.com/office/2006/metadata/properties/metaAttributes" ct:_="" ma:_="" ma:contentTypeName="Document" ma:contentTypeID="0x0101005B996248A2D0E04D87B9DBB54D269DA4" ma:contentTypeVersion="18" ma:contentTypeDescription="Create a new document." ma:contentTypeScope="" ma:versionID="f22bde94a6705f7f7e236c14bc19f189">
   <xsd:schema xmlns:xsd="http://www.w3.org/2001/XMLSchema" xmlns:xs="http://www.w3.org/2001/XMLSchema" xmlns:p="http://schemas.microsoft.com/office/2006/metadata/properties" xmlns:ns2="51c7d8ad-74c8-4833-8478-0d0a5cafce0c" xmlns:ns3="6dfb7b4b-871d-4c24-9d42-16b14ecd044c" targetNamespace="http://schemas.microsoft.com/office/2006/metadata/properties" ma:root="true" ma:fieldsID="273248db29f554cba2c15e8dd349c138" ns2:_="" ns3:_="">
     <xsd:import namespace="51c7d8ad-74c8-4833-8478-0d0a5cafce0c"/>
@@ -4866,35 +5099,30 @@
 </ct:contentTypeSchema>
 </file>
 
-<file path=customXml/item3.xml><?xml version="1.0" encoding="utf-8"?>
-<?mso-contentType ?>
-<FormTemplates xmlns="http://schemas.microsoft.com/sharepoint/v3/contenttype/forms">
-  <Display>DocumentLibraryForm</Display>
-  <Edit>DocumentLibraryForm</Edit>
-  <New>DocumentLibraryForm</New>
-</FormTemplates>
-</file>
-
 <file path=customXml/item4.xml><?xml version="1.0" encoding="utf-8"?>
-<p:properties xmlns:p="http://schemas.microsoft.com/office/2006/metadata/properties" xmlns:xsi="http://www.w3.org/2001/XMLSchema-instance" xmlns:pc="http://schemas.microsoft.com/office/infopath/2007/PartnerControls">
-  <documentManagement>
-    <TaxCatchAll xmlns="6dfb7b4b-871d-4c24-9d42-16b14ecd044c" xsi:nil="true"/>
-    <lcf76f155ced4ddcb4097134ff3c332f xmlns="51c7d8ad-74c8-4833-8478-0d0a5cafce0c">
-      <Terms xmlns="http://schemas.microsoft.com/office/infopath/2007/PartnerControls"/>
-    </lcf76f155ced4ddcb4097134ff3c332f>
-  </documentManagement>
-</p:properties>
+<b:Sources xmlns:b="http://schemas.openxmlformats.org/officeDocument/2006/bibliography" xmlns="http://schemas.openxmlformats.org/officeDocument/2006/bibliography" SelectedStyle="\APASixthEditionOfficeOnline.xsl" StyleName="APA" Version="6"/>
 </file>
 
 <file path=customXml/itemProps1.xml><?xml version="1.0" encoding="utf-8"?>
-<ds:datastoreItem xmlns:ds="http://schemas.openxmlformats.org/officeDocument/2006/customXml" ds:itemID="{7D655F36-5D4A-4F56-B31D-F4C1095AA34D}">
+<ds:datastoreItem xmlns:ds="http://schemas.openxmlformats.org/officeDocument/2006/customXml" ds:itemID="{BC7ED086-0F90-421A-9F92-4EE66F14948F}">
   <ds:schemaRefs>
-    <ds:schemaRef ds:uri="http://schemas.openxmlformats.org/officeDocument/2006/bibliography"/>
+    <ds:schemaRef ds:uri="http://schemas.microsoft.com/office/2006/metadata/properties"/>
+    <ds:schemaRef ds:uri="http://schemas.microsoft.com/office/infopath/2007/PartnerControls"/>
+    <ds:schemaRef ds:uri="6dfb7b4b-871d-4c24-9d42-16b14ecd044c"/>
+    <ds:schemaRef ds:uri="51c7d8ad-74c8-4833-8478-0d0a5cafce0c"/>
   </ds:schemaRefs>
 </ds:datastoreItem>
 </file>
 
 <file path=customXml/itemProps2.xml><?xml version="1.0" encoding="utf-8"?>
+<ds:datastoreItem xmlns:ds="http://schemas.openxmlformats.org/officeDocument/2006/customXml" ds:itemID="{46D2A313-2708-4945-822C-3D56F02B1064}">
+  <ds:schemaRefs>
+    <ds:schemaRef ds:uri="http://schemas.microsoft.com/sharepoint/v3/contenttype/forms"/>
+  </ds:schemaRefs>
+</ds:datastoreItem>
+</file>
+
+<file path=customXml/itemProps3.xml><?xml version="1.0" encoding="utf-8"?>
 <ds:datastoreItem xmlns:ds="http://schemas.openxmlformats.org/officeDocument/2006/customXml" ds:itemID="{B6541CEA-A143-4558-818B-41981F6613D4}">
   <ds:schemaRefs>
     <ds:schemaRef ds:uri="http://schemas.microsoft.com/office/2006/metadata/contentType"/>
@@ -4913,21 +5141,10 @@
 </ds:datastoreItem>
 </file>
 
-<file path=customXml/itemProps3.xml><?xml version="1.0" encoding="utf-8"?>
-<ds:datastoreItem xmlns:ds="http://schemas.openxmlformats.org/officeDocument/2006/customXml" ds:itemID="{46D2A313-2708-4945-822C-3D56F02B1064}">
+<file path=customXml/itemProps4.xml><?xml version="1.0" encoding="utf-8"?>
+<ds:datastoreItem xmlns:ds="http://schemas.openxmlformats.org/officeDocument/2006/customXml" ds:itemID="{7D655F36-5D4A-4F56-B31D-F4C1095AA34D}">
   <ds:schemaRefs>
-    <ds:schemaRef ds:uri="http://schemas.microsoft.com/sharepoint/v3/contenttype/forms"/>
-  </ds:schemaRefs>
-</ds:datastoreItem>
-</file>
-
-<file path=customXml/itemProps4.xml><?xml version="1.0" encoding="utf-8"?>
-<ds:datastoreItem xmlns:ds="http://schemas.openxmlformats.org/officeDocument/2006/customXml" ds:itemID="{BC7ED086-0F90-421A-9F92-4EE66F14948F}">
-  <ds:schemaRefs>
-    <ds:schemaRef ds:uri="http://schemas.microsoft.com/office/2006/metadata/properties"/>
-    <ds:schemaRef ds:uri="http://schemas.microsoft.com/office/infopath/2007/PartnerControls"/>
-    <ds:schemaRef ds:uri="6dfb7b4b-871d-4c24-9d42-16b14ecd044c"/>
-    <ds:schemaRef ds:uri="51c7d8ad-74c8-4833-8478-0d0a5cafce0c"/>
+    <ds:schemaRef ds:uri="http://schemas.openxmlformats.org/officeDocument/2006/bibliography"/>
   </ds:schemaRefs>
 </ds:datastoreItem>
 </file>
</xml_diff>